<commit_message>
Added jmeter tests and environment variables for urls
</commit_message>
<xml_diff>
--- a/documents/Reading Guide.docx
+++ b/documents/Reading Guide.docx
@@ -1,6 +1,6 @@
 
 <file path=word/document.xml><?xml version="1.0" encoding="utf-8"?>
-<w:document xmlns:wpc="http://schemas.microsoft.com/office/word/2010/wordprocessingCanvas" xmlns:cx="http://schemas.microsoft.com/office/drawing/2014/chartex" xmlns:cx1="http://schemas.microsoft.com/office/drawing/2015/9/8/chartex" xmlns:cx2="http://schemas.microsoft.com/office/drawing/2015/10/21/chartex" xmlns:cx3="http://schemas.microsoft.com/office/drawing/2016/5/9/chartex" xmlns:cx4="http://schemas.microsoft.com/office/drawing/2016/5/10/chartex" xmlns:cx5="http://schemas.microsoft.com/office/drawing/2016/5/11/chartex" xmlns:cx6="http://schemas.microsoft.com/office/drawing/2016/5/12/chartex" xmlns:cx7="http://schemas.microsoft.com/office/drawing/2016/5/13/chartex" xmlns:cx8="http://schemas.microsoft.com/office/drawing/2016/5/14/chartex" xmlns:mc="http://schemas.openxmlformats.org/markup-compatibility/2006" xmlns:aink="http://schemas.microsoft.com/office/drawing/2016/ink" xmlns:am3d="http://schemas.microsoft.com/office/drawing/2017/model3d" xmlns:o="urn:schemas-microsoft-com:office:office" xmlns:oel="http://schemas.microsoft.com/office/2019/extlst" xmlns:r="http://schemas.openxmlformats.org/officeDocument/2006/relationships" xmlns:m="http://schemas.openxmlformats.org/officeDocument/2006/math" xmlns:v="urn:schemas-microsoft-com:vml" xmlns:wp14="http://schemas.microsoft.com/office/word/2010/wordprocessingDrawing" xmlns:wp="http://schemas.openxmlformats.org/drawingml/2006/wordprocessingDrawing" xmlns:w10="urn:schemas-microsoft-com:office:word" xmlns:w="http://schemas.openxmlformats.org/wordprocessingml/2006/main" xmlns:w14="http://schemas.microsoft.com/office/word/2010/wordml" xmlns:w15="http://schemas.microsoft.com/office/word/2012/wordml" xmlns:w16cex="http://schemas.microsoft.com/office/word/2018/wordml/cex" xmlns:w16cid="http://schemas.microsoft.com/office/word/2016/wordml/cid" xmlns:w16="http://schemas.microsoft.com/office/word/2018/wordml" xmlns:w16sdtdh="http://schemas.microsoft.com/office/word/2020/wordml/sdtdatahash" xmlns:w16se="http://schemas.microsoft.com/office/word/2015/wordml/symex" xmlns:wpg="http://schemas.microsoft.com/office/word/2010/wordprocessingGroup" xmlns:wpi="http://schemas.microsoft.com/office/word/2010/wordprocessingInk" xmlns:wne="http://schemas.microsoft.com/office/word/2006/wordml" xmlns:wps="http://schemas.microsoft.com/office/word/2010/wordprocessingShape" mc:Ignorable="w14 w15 w16se w16cid w16 w16cex w16sdtdh wp14">
+<w:document xmlns:wpc="http://schemas.microsoft.com/office/word/2010/wordprocessingCanvas" xmlns:cx="http://schemas.microsoft.com/office/drawing/2014/chartex" xmlns:cx1="http://schemas.microsoft.com/office/drawing/2015/9/8/chartex" xmlns:cx2="http://schemas.microsoft.com/office/drawing/2015/10/21/chartex" xmlns:cx3="http://schemas.microsoft.com/office/drawing/2016/5/9/chartex" xmlns:cx4="http://schemas.microsoft.com/office/drawing/2016/5/10/chartex" xmlns:cx5="http://schemas.microsoft.com/office/drawing/2016/5/11/chartex" xmlns:cx6="http://schemas.microsoft.com/office/drawing/2016/5/12/chartex" xmlns:cx7="http://schemas.microsoft.com/office/drawing/2016/5/13/chartex" xmlns:cx8="http://schemas.microsoft.com/office/drawing/2016/5/14/chartex" xmlns:mc="http://schemas.openxmlformats.org/markup-compatibility/2006" xmlns:aink="http://schemas.microsoft.com/office/drawing/2016/ink" xmlns:am3d="http://schemas.microsoft.com/office/drawing/2017/model3d" xmlns:o="urn:schemas-microsoft-com:office:office" xmlns:oel="http://schemas.microsoft.com/office/2019/extlst" xmlns:r="http://schemas.openxmlformats.org/officeDocument/2006/relationships" xmlns:m="http://schemas.openxmlformats.org/officeDocument/2006/math" xmlns:v="urn:schemas-microsoft-com:vml" xmlns:wp14="http://schemas.microsoft.com/office/word/2010/wordprocessingDrawing" xmlns:wp="http://schemas.openxmlformats.org/drawingml/2006/wordprocessingDrawing" xmlns:w10="urn:schemas-microsoft-com:office:word" xmlns:w="http://schemas.openxmlformats.org/wordprocessingml/2006/main" xmlns:w14="http://schemas.microsoft.com/office/word/2010/wordml" xmlns:w15="http://schemas.microsoft.com/office/word/2012/wordml" xmlns:w16cex="http://schemas.microsoft.com/office/word/2018/wordml/cex" xmlns:w16cid="http://schemas.microsoft.com/office/word/2016/wordml/cid" xmlns:w16="http://schemas.microsoft.com/office/word/2018/wordml" xmlns:w16du="http://schemas.microsoft.com/office/word/2023/wordml/word16du" xmlns:w16sdtdh="http://schemas.microsoft.com/office/word/2020/wordml/sdtdatahash" xmlns:w16se="http://schemas.microsoft.com/office/word/2015/wordml/symex" xmlns:wpg="http://schemas.microsoft.com/office/word/2010/wordprocessingGroup" xmlns:wpi="http://schemas.microsoft.com/office/word/2010/wordprocessingInk" xmlns:wne="http://schemas.microsoft.com/office/word/2006/wordml" xmlns:wps="http://schemas.microsoft.com/office/word/2010/wordprocessingShape" mc:Ignorable="w14 w15 w16se w16cid w16 w16cex w16sdtdh wp14">
   <w:body>
     <w:p>
       <w:pPr>
@@ -706,6 +706,117 @@
           </w:p>
         </w:tc>
       </w:tr>
+      <w:tr>
+        <w:tc>
+          <w:tcPr>
+            <w:tcW w:w="930" w:type="dxa"/>
+            <w:shd w:val="clear" w:color="auto" w:fill="auto"/>
+            <w:tcMar>
+              <w:top w:w="100" w:type="dxa"/>
+              <w:left w:w="100" w:type="dxa"/>
+              <w:bottom w:w="100" w:type="dxa"/>
+              <w:right w:w="100" w:type="dxa"/>
+            </w:tcMar>
+          </w:tcPr>
+          <w:p>
+            <w:pPr>
+              <w:spacing w:after="0" w:line="240" w:lineRule="auto"/>
+            </w:pPr>
+            <w:r>
+              <w:t>0.3</w:t>
+            </w:r>
+          </w:p>
+        </w:tc>
+        <w:tc>
+          <w:tcPr>
+            <w:tcW w:w="1305" w:type="dxa"/>
+            <w:shd w:val="clear" w:color="auto" w:fill="auto"/>
+            <w:tcMar>
+              <w:top w:w="100" w:type="dxa"/>
+              <w:left w:w="100" w:type="dxa"/>
+              <w:bottom w:w="100" w:type="dxa"/>
+              <w:right w:w="100" w:type="dxa"/>
+            </w:tcMar>
+          </w:tcPr>
+          <w:p>
+            <w:pPr>
+              <w:spacing w:after="0" w:line="240" w:lineRule="auto"/>
+            </w:pPr>
+            <w:r>
+              <w:t>21-05-2023</w:t>
+            </w:r>
+          </w:p>
+        </w:tc>
+        <w:tc>
+          <w:tcPr>
+            <w:tcW w:w="2165" w:type="dxa"/>
+            <w:shd w:val="clear" w:color="auto" w:fill="auto"/>
+            <w:tcMar>
+              <w:top w:w="100" w:type="dxa"/>
+              <w:left w:w="100" w:type="dxa"/>
+              <w:bottom w:w="100" w:type="dxa"/>
+              <w:right w:w="100" w:type="dxa"/>
+            </w:tcMar>
+          </w:tcPr>
+          <w:p>
+            <w:pPr>
+              <w:spacing w:after="0" w:line="240" w:lineRule="auto"/>
+            </w:pPr>
+            <w:r>
+              <w:t>Matei-Cristian Mitran</w:t>
+            </w:r>
+          </w:p>
+        </w:tc>
+        <w:tc>
+          <w:tcPr>
+            <w:tcW w:w="2170" w:type="dxa"/>
+            <w:shd w:val="clear" w:color="auto" w:fill="auto"/>
+            <w:tcMar>
+              <w:top w:w="100" w:type="dxa"/>
+              <w:left w:w="100" w:type="dxa"/>
+              <w:bottom w:w="100" w:type="dxa"/>
+              <w:right w:w="100" w:type="dxa"/>
+            </w:tcMar>
+          </w:tcPr>
+          <w:p>
+            <w:pPr>
+              <w:spacing w:after="0" w:line="240" w:lineRule="auto"/>
+            </w:pPr>
+            <w:r>
+              <w:t>3</w:t>
+            </w:r>
+            <w:r>
+              <w:rPr>
+                <w:vertAlign w:val="superscript"/>
+              </w:rPr>
+              <w:t>rd</w:t>
+            </w:r>
+            <w:r>
+              <w:t xml:space="preserve"> Delivery Update</w:t>
+            </w:r>
+          </w:p>
+        </w:tc>
+        <w:tc>
+          <w:tcPr>
+            <w:tcW w:w="2715" w:type="dxa"/>
+            <w:shd w:val="clear" w:color="auto" w:fill="auto"/>
+            <w:tcMar>
+              <w:top w:w="100" w:type="dxa"/>
+              <w:left w:w="100" w:type="dxa"/>
+              <w:bottom w:w="100" w:type="dxa"/>
+              <w:right w:w="100" w:type="dxa"/>
+            </w:tcMar>
+          </w:tcPr>
+          <w:p>
+            <w:pPr>
+              <w:spacing w:after="0" w:line="240" w:lineRule="auto"/>
+            </w:pPr>
+            <w:r>
+              <w:t>Draft</w:t>
+            </w:r>
+          </w:p>
+        </w:tc>
+      </w:tr>
     </w:tbl>
     <w:p/>
     <w:p/>
@@ -724,7 +835,6 @@
           <w:b/>
           <w:bCs/>
         </w:rPr>
-        <w:lastRenderedPageBreak/>
         <w:t>Introduction</w:t>
       </w:r>
     </w:p>
@@ -841,9 +951,42 @@
     </w:p>
     <w:p>
       <w:pPr>
+        <w:rPr>
+          <w:sz w:val="28"/>
+          <w:szCs w:val="28"/>
+        </w:rPr>
+      </w:pPr>
+    </w:p>
+    <w:p>
+      <w:pPr>
+        <w:rPr>
+          <w:sz w:val="28"/>
+          <w:szCs w:val="28"/>
+        </w:rPr>
+      </w:pPr>
+    </w:p>
+    <w:p>
+      <w:pPr>
+        <w:rPr>
+          <w:sz w:val="28"/>
+          <w:szCs w:val="28"/>
+        </w:rPr>
+      </w:pPr>
+    </w:p>
+    <w:p>
+      <w:pPr>
+        <w:rPr>
+          <w:sz w:val="28"/>
+          <w:szCs w:val="28"/>
+        </w:rPr>
+      </w:pPr>
+    </w:p>
+    <w:p>
+      <w:pPr>
         <w:pStyle w:val="Heading1"/>
       </w:pPr>
       <w:r>
+        <w:lastRenderedPageBreak/>
         <w:t>Sprint 2</w:t>
       </w:r>
     </w:p>
@@ -880,16 +1023,7 @@
           <w:sz w:val="24"/>
           <w:szCs w:val="24"/>
         </w:rPr>
-        <w:t xml:space="preserve"> every microservice and build it into an image. I added a docker-compose file in the root project and orchestrated the </w:t>
-      </w:r>
-      <w:r>
-        <w:rPr>
-          <w:rFonts w:ascii="Arial" w:hAnsi="Arial" w:cs="Arial"/>
-          <w:sz w:val="24"/>
-          <w:szCs w:val="24"/>
-        </w:rPr>
-        <w:lastRenderedPageBreak/>
-        <w:t xml:space="preserve">microservices into containers and specified in which order they should start. After this, I deployed an Ubuntu VM instance with MariaDB installed on GCP. I created the music database containing 3 tables: songs, </w:t>
+        <w:t xml:space="preserve"> every microservice and build it into an image. I added a docker-compose file in the root project and orchestrated the microservices into containers and specified in which order they should start. After this, I deployed an Ubuntu VM instance with MariaDB installed on GCP. I created the music database containing 3 tables: songs, </w:t>
       </w:r>
       <w:proofErr w:type="gramStart"/>
       <w:r>
@@ -1057,7 +1191,6 @@
         </w:rPr>
         <w:t>/</w:t>
       </w:r>
-      <w:proofErr w:type="gramStart"/>
       <w:r>
         <w:rPr>
           <w:rFonts w:ascii="Arial" w:hAnsi="Arial" w:cs="Arial"/>
@@ -1074,9 +1207,8 @@
           <w:sz w:val="24"/>
           <w:szCs w:val="24"/>
         </w:rPr>
-        <w:t xml:space="preserve"> .</w:t>
-      </w:r>
-      <w:proofErr w:type="gramEnd"/>
+        <w:t>.</w:t>
+      </w:r>
       <w:r>
         <w:rPr>
           <w:rFonts w:ascii="Arial" w:hAnsi="Arial" w:cs="Arial"/>
@@ -1085,6 +1217,262 @@
         </w:rPr>
         <w:t xml:space="preserve"> I finally configured these deployments to automatically scale depending on the CPU usage.</w:t>
       </w:r>
+    </w:p>
+    <w:p>
+      <w:pPr>
+        <w:rPr>
+          <w:rFonts w:ascii="Arial" w:hAnsi="Arial" w:cs="Arial"/>
+          <w:sz w:val="24"/>
+          <w:szCs w:val="24"/>
+        </w:rPr>
+      </w:pPr>
+    </w:p>
+    <w:p>
+      <w:pPr>
+        <w:pStyle w:val="Heading1"/>
+      </w:pPr>
+      <w:r>
+        <w:t xml:space="preserve">Sprint 3 </w:t>
+      </w:r>
+    </w:p>
+    <w:p>
+      <w:pPr>
+        <w:rPr>
+          <w:rFonts w:ascii="Arial" w:hAnsi="Arial" w:cs="Arial"/>
+          <w:sz w:val="24"/>
+          <w:szCs w:val="24"/>
+        </w:rPr>
+      </w:pPr>
+    </w:p>
+    <w:p>
+      <w:pPr>
+        <w:rPr>
+          <w:rFonts w:ascii="Arial" w:hAnsi="Arial" w:cs="Arial"/>
+          <w:sz w:val="24"/>
+          <w:szCs w:val="24"/>
+        </w:rPr>
+      </w:pPr>
+      <w:r>
+        <w:rPr>
+          <w:rFonts w:ascii="Arial" w:hAnsi="Arial" w:cs="Arial"/>
+          <w:sz w:val="24"/>
+          <w:szCs w:val="24"/>
+        </w:rPr>
+        <w:t>This sprint I decided to focus more on the quality of my software and my research on domain-driven design. I believe this is an essential type of sprint because testing and refactoring boost</w:t>
+      </w:r>
+      <w:r>
+        <w:rPr>
+          <w:rFonts w:ascii="Arial" w:hAnsi="Arial" w:cs="Arial"/>
+          <w:sz w:val="24"/>
+          <w:szCs w:val="24"/>
+        </w:rPr>
+        <w:t xml:space="preserve"> </w:t>
+      </w:r>
+      <w:r>
+        <w:rPr>
+          <w:rFonts w:ascii="Arial" w:hAnsi="Arial" w:cs="Arial"/>
+          <w:sz w:val="24"/>
+          <w:szCs w:val="24"/>
+        </w:rPr>
+        <w:t>the quality of your software and by conducting the research on domain-driven design, I can</w:t>
+      </w:r>
+      <w:r>
+        <w:rPr>
+          <w:rFonts w:ascii="Arial" w:hAnsi="Arial" w:cs="Arial"/>
+          <w:sz w:val="24"/>
+          <w:szCs w:val="24"/>
+        </w:rPr>
+        <w:t xml:space="preserve"> </w:t>
+      </w:r>
+      <w:r>
+        <w:rPr>
+          <w:rFonts w:ascii="Arial" w:hAnsi="Arial" w:cs="Arial"/>
+          <w:sz w:val="24"/>
+          <w:szCs w:val="24"/>
+        </w:rPr>
+        <w:t>better understand if my design choices were the right ones and what I should change. I started</w:t>
+      </w:r>
+      <w:r>
+        <w:rPr>
+          <w:rFonts w:ascii="Arial" w:hAnsi="Arial" w:cs="Arial"/>
+          <w:sz w:val="24"/>
+          <w:szCs w:val="24"/>
+        </w:rPr>
+        <w:t xml:space="preserve"> </w:t>
+      </w:r>
+      <w:r>
+        <w:rPr>
+          <w:rFonts w:ascii="Arial" w:hAnsi="Arial" w:cs="Arial"/>
+          <w:sz w:val="24"/>
+          <w:szCs w:val="24"/>
+        </w:rPr>
+        <w:t>the sprint by writing a testing strategy document for testing the backend, I continued by</w:t>
+      </w:r>
+      <w:r>
+        <w:rPr>
+          <w:rFonts w:ascii="Arial" w:hAnsi="Arial" w:cs="Arial"/>
+          <w:sz w:val="24"/>
+          <w:szCs w:val="24"/>
+        </w:rPr>
+        <w:t xml:space="preserve"> </w:t>
+      </w:r>
+      <w:r>
+        <w:rPr>
+          <w:rFonts w:ascii="Arial" w:hAnsi="Arial" w:cs="Arial"/>
+          <w:sz w:val="24"/>
+          <w:szCs w:val="24"/>
+        </w:rPr>
+        <w:t>implementing uploading an mp3 file and a picture via endpoints in the music service. These files</w:t>
+      </w:r>
+      <w:r>
+        <w:rPr>
+          <w:rFonts w:ascii="Arial" w:hAnsi="Arial" w:cs="Arial"/>
+          <w:sz w:val="24"/>
+          <w:szCs w:val="24"/>
+        </w:rPr>
+        <w:t xml:space="preserve"> </w:t>
+      </w:r>
+      <w:r>
+        <w:rPr>
+          <w:rFonts w:ascii="Arial" w:hAnsi="Arial" w:cs="Arial"/>
+          <w:sz w:val="24"/>
+          <w:szCs w:val="24"/>
+        </w:rPr>
+        <w:t>are stored in Google Cloud Storage. After, I updated my pipeline to run tests and build and push</w:t>
+      </w:r>
+      <w:r>
+        <w:rPr>
+          <w:rFonts w:ascii="Arial" w:hAnsi="Arial" w:cs="Arial"/>
+          <w:sz w:val="24"/>
+          <w:szCs w:val="24"/>
+        </w:rPr>
+        <w:t xml:space="preserve"> </w:t>
+      </w:r>
+      <w:r>
+        <w:rPr>
+          <w:rFonts w:ascii="Arial" w:hAnsi="Arial" w:cs="Arial"/>
+          <w:sz w:val="24"/>
+          <w:szCs w:val="24"/>
+        </w:rPr>
+        <w:t>docker images on every Git push. After, I started creating frontend pages for signup, login, and</w:t>
+      </w:r>
+      <w:r>
+        <w:rPr>
+          <w:rFonts w:ascii="Arial" w:hAnsi="Arial" w:cs="Arial"/>
+          <w:sz w:val="24"/>
+          <w:szCs w:val="24"/>
+        </w:rPr>
+        <w:t xml:space="preserve"> </w:t>
+      </w:r>
+      <w:r>
+        <w:rPr>
+          <w:rFonts w:ascii="Arial" w:hAnsi="Arial" w:cs="Arial"/>
+          <w:sz w:val="24"/>
+          <w:szCs w:val="24"/>
+        </w:rPr>
+        <w:t>home page. I implemented basic login and register functionality and I implemented a verify email</w:t>
+      </w:r>
+      <w:r>
+        <w:rPr>
+          <w:rFonts w:ascii="Arial" w:hAnsi="Arial" w:cs="Arial"/>
+          <w:sz w:val="24"/>
+          <w:szCs w:val="24"/>
+        </w:rPr>
+        <w:t xml:space="preserve"> </w:t>
+      </w:r>
+      <w:r>
+        <w:rPr>
+          <w:rFonts w:ascii="Arial" w:hAnsi="Arial" w:cs="Arial"/>
+          <w:sz w:val="24"/>
+          <w:szCs w:val="24"/>
+        </w:rPr>
+        <w:t>functionality, basically meaning you cannot login until verifying your email. Then, I started</w:t>
+      </w:r>
+      <w:r>
+        <w:rPr>
+          <w:rFonts w:ascii="Arial" w:hAnsi="Arial" w:cs="Arial"/>
+          <w:sz w:val="24"/>
+          <w:szCs w:val="24"/>
+        </w:rPr>
+        <w:t xml:space="preserve"> </w:t>
+      </w:r>
+      <w:r>
+        <w:rPr>
+          <w:rFonts w:ascii="Arial" w:hAnsi="Arial" w:cs="Arial"/>
+          <w:sz w:val="24"/>
+          <w:szCs w:val="24"/>
+        </w:rPr>
+        <w:t>creating unit tests and integration tests. I tested every entity, controller, and service. Finally, I</w:t>
+      </w:r>
+      <w:r>
+        <w:rPr>
+          <w:rFonts w:ascii="Arial" w:hAnsi="Arial" w:cs="Arial"/>
+          <w:sz w:val="24"/>
+          <w:szCs w:val="24"/>
+        </w:rPr>
+        <w:t xml:space="preserve"> </w:t>
+      </w:r>
+      <w:r>
+        <w:rPr>
+          <w:rFonts w:ascii="Arial" w:hAnsi="Arial" w:cs="Arial"/>
+          <w:sz w:val="24"/>
+          <w:szCs w:val="24"/>
+        </w:rPr>
+        <w:t>spent the last week of my sprint conducting an interview with a domain expert, a UX developer</w:t>
+      </w:r>
+      <w:r>
+        <w:rPr>
+          <w:rFonts w:ascii="Arial" w:hAnsi="Arial" w:cs="Arial"/>
+          <w:sz w:val="24"/>
+          <w:szCs w:val="24"/>
+        </w:rPr>
+        <w:t xml:space="preserve"> </w:t>
+      </w:r>
+      <w:r>
+        <w:rPr>
+          <w:rFonts w:ascii="Arial" w:hAnsi="Arial" w:cs="Arial"/>
+          <w:sz w:val="24"/>
+          <w:szCs w:val="24"/>
+        </w:rPr>
+        <w:t>that could give me insight on the User domain of my application and reading documentation and</w:t>
+      </w:r>
+      <w:r>
+        <w:rPr>
+          <w:rFonts w:ascii="Arial" w:hAnsi="Arial" w:cs="Arial"/>
+          <w:sz w:val="24"/>
+          <w:szCs w:val="24"/>
+        </w:rPr>
+        <w:t xml:space="preserve"> </w:t>
+      </w:r>
+      <w:r>
+        <w:rPr>
+          <w:rFonts w:ascii="Arial" w:hAnsi="Arial" w:cs="Arial"/>
+          <w:sz w:val="24"/>
+          <w:szCs w:val="24"/>
+        </w:rPr>
+        <w:t>literature on DDD. I ended the sprint by creating a research document and planning my next</w:t>
+      </w:r>
+      <w:r>
+        <w:rPr>
+          <w:rFonts w:ascii="Arial" w:hAnsi="Arial" w:cs="Arial"/>
+          <w:sz w:val="24"/>
+          <w:szCs w:val="24"/>
+        </w:rPr>
+        <w:t xml:space="preserve"> </w:t>
+      </w:r>
+      <w:r>
+        <w:rPr>
+          <w:rFonts w:ascii="Arial" w:hAnsi="Arial" w:cs="Arial"/>
+          <w:sz w:val="24"/>
+          <w:szCs w:val="24"/>
+        </w:rPr>
+        <w:t>sprint.</w:t>
+      </w:r>
+    </w:p>
+    <w:p>
+      <w:pPr>
+        <w:pStyle w:val="Heading1"/>
+      </w:pPr>
     </w:p>
     <w:p/>
     <w:p>
@@ -1247,6 +1635,44 @@
     </w:p>
     <w:p>
       <w:pPr>
+        <w:pStyle w:val="ListParagraph"/>
+        <w:numPr>
+          <w:ilvl w:val="1"/>
+          <w:numId w:val="3"/>
+        </w:numPr>
+        <w:rPr>
+          <w:b/>
+          <w:bCs/>
+          <w:sz w:val="26"/>
+          <w:szCs w:val="26"/>
+        </w:rPr>
+      </w:pPr>
+      <w:r>
+        <w:rPr>
+          <w:sz w:val="26"/>
+          <w:szCs w:val="26"/>
+        </w:rPr>
+        <w:t xml:space="preserve">Testing strategy </w:t>
+      </w:r>
+      <w:proofErr w:type="gramStart"/>
+      <w:r>
+        <w:rPr>
+          <w:sz w:val="26"/>
+          <w:szCs w:val="26"/>
+        </w:rPr>
+        <w:t>document(</w:t>
+      </w:r>
+      <w:proofErr w:type="gramEnd"/>
+      <w:r>
+        <w:rPr>
+          <w:sz w:val="26"/>
+          <w:szCs w:val="26"/>
+        </w:rPr>
+        <w:t>test setups)</w:t>
+      </w:r>
+    </w:p>
+    <w:p>
+      <w:pPr>
         <w:ind w:left="360"/>
       </w:pPr>
     </w:p>
@@ -1270,16 +1696,37 @@
           <w:sz w:val="24"/>
           <w:szCs w:val="24"/>
         </w:rPr>
-        <w:t xml:space="preserve"> I would rank myself as Beginner on the learning outcome. I can definitely improve my writing skills and my skill to clearly define requirements.</w:t>
-      </w:r>
-    </w:p>
-    <w:p>
-      <w:pPr>
-        <w:pStyle w:val="Heading1"/>
-        <w:ind w:left="720"/>
-      </w:pPr>
-    </w:p>
-    <w:p/>
+        <w:t xml:space="preserve"> I would rank myself as </w:t>
+      </w:r>
+      <w:r>
+        <w:rPr>
+          <w:sz w:val="24"/>
+          <w:szCs w:val="24"/>
+        </w:rPr>
+        <w:t>Proficient</w:t>
+      </w:r>
+      <w:r>
+        <w:rPr>
+          <w:sz w:val="24"/>
+          <w:szCs w:val="24"/>
+        </w:rPr>
+        <w:t xml:space="preserve"> on the learning outcome. I can </w:t>
+      </w:r>
+      <w:r>
+        <w:rPr>
+          <w:sz w:val="24"/>
+          <w:szCs w:val="24"/>
+        </w:rPr>
+        <w:t>improve</w:t>
+      </w:r>
+      <w:r>
+        <w:rPr>
+          <w:sz w:val="24"/>
+          <w:szCs w:val="24"/>
+        </w:rPr>
+        <w:t xml:space="preserve"> my writing skills and my skill to clearly define requirements.</w:t>
+      </w:r>
+    </w:p>
     <w:p/>
     <w:p>
       <w:pPr>
@@ -1290,7 +1737,6 @@
         </w:numPr>
       </w:pPr>
       <w:r>
-        <w:lastRenderedPageBreak/>
         <w:t>Investigate Problem-Solving</w:t>
       </w:r>
     </w:p>
@@ -1366,6 +1812,28 @@
     <w:p>
       <w:pPr>
         <w:pStyle w:val="ListParagraph"/>
+        <w:numPr>
+          <w:ilvl w:val="1"/>
+          <w:numId w:val="3"/>
+        </w:numPr>
+        <w:rPr>
+          <w:b/>
+          <w:bCs/>
+          <w:sz w:val="26"/>
+          <w:szCs w:val="26"/>
+        </w:rPr>
+      </w:pPr>
+      <w:r>
+        <w:rPr>
+          <w:sz w:val="26"/>
+          <w:szCs w:val="26"/>
+        </w:rPr>
+        <w:t>Research Report (chapters 2 and 7)</w:t>
+      </w:r>
+    </w:p>
+    <w:p>
+      <w:pPr>
+        <w:pStyle w:val="ListParagraph"/>
         <w:ind w:left="1440"/>
         <w:rPr>
           <w:b/>
@@ -1399,6 +1867,51 @@
         <w:t>Individual</w:t>
       </w:r>
     </w:p>
+    <w:p>
+      <w:pPr>
+        <w:pStyle w:val="ListParagraph"/>
+        <w:numPr>
+          <w:ilvl w:val="1"/>
+          <w:numId w:val="3"/>
+        </w:numPr>
+        <w:rPr>
+          <w:b/>
+          <w:bCs/>
+          <w:sz w:val="26"/>
+          <w:szCs w:val="26"/>
+        </w:rPr>
+      </w:pPr>
+      <w:r>
+        <w:rPr>
+          <w:sz w:val="26"/>
+          <w:szCs w:val="26"/>
+        </w:rPr>
+        <w:t>Research report</w:t>
+      </w:r>
+    </w:p>
+    <w:p>
+      <w:pPr>
+        <w:pStyle w:val="ListParagraph"/>
+        <w:numPr>
+          <w:ilvl w:val="1"/>
+          <w:numId w:val="3"/>
+        </w:numPr>
+        <w:rPr>
+          <w:b/>
+          <w:bCs/>
+          <w:sz w:val="26"/>
+          <w:szCs w:val="26"/>
+        </w:rPr>
+      </w:pPr>
+      <w:r>
+        <w:rPr>
+          <w:sz w:val="26"/>
+          <w:szCs w:val="26"/>
+        </w:rPr>
+        <w:t>Backlog screenshot</w:t>
+      </w:r>
+    </w:p>
+    <w:p/>
     <w:p/>
     <w:p>
       <w:pPr>
@@ -1431,7 +1944,31 @@
           <w:sz w:val="24"/>
           <w:szCs w:val="24"/>
         </w:rPr>
-        <w:t xml:space="preserve"> I would rank myself as Orienting on this Learning Outcome because I still need to research Domain Driven Design extensively for my individual project and apply the testing methods and strategies from the DOT framework.</w:t>
+        <w:t xml:space="preserve"> I would rank myself as </w:t>
+      </w:r>
+      <w:r>
+        <w:rPr>
+          <w:rFonts w:cstheme="minorHAnsi"/>
+          <w:sz w:val="24"/>
+          <w:szCs w:val="24"/>
+        </w:rPr>
+        <w:t>Proficient</w:t>
+      </w:r>
+      <w:r>
+        <w:rPr>
+          <w:rFonts w:cstheme="minorHAnsi"/>
+          <w:sz w:val="24"/>
+          <w:szCs w:val="24"/>
+        </w:rPr>
+        <w:t xml:space="preserve"> on this Learning Outcome </w:t>
+      </w:r>
+      <w:r>
+        <w:rPr>
+          <w:rFonts w:cstheme="minorHAnsi"/>
+          <w:sz w:val="24"/>
+          <w:szCs w:val="24"/>
+        </w:rPr>
+        <w:t>because I successfully used the DOT framework methods and strategies to create my individual research report and contributed to my group one.</w:t>
       </w:r>
     </w:p>
     <w:p/>
@@ -1602,6 +2139,28 @@
         <w:t>Graduation Preparation Short Report</w:t>
       </w:r>
     </w:p>
+    <w:p>
+      <w:pPr>
+        <w:pStyle w:val="ListParagraph"/>
+        <w:numPr>
+          <w:ilvl w:val="1"/>
+          <w:numId w:val="3"/>
+        </w:numPr>
+        <w:rPr>
+          <w:b/>
+          <w:bCs/>
+          <w:sz w:val="26"/>
+          <w:szCs w:val="26"/>
+        </w:rPr>
+      </w:pPr>
+      <w:r>
+        <w:rPr>
+          <w:sz w:val="26"/>
+          <w:szCs w:val="26"/>
+        </w:rPr>
+        <w:t>CV</w:t>
+      </w:r>
+    </w:p>
     <w:p/>
     <w:p>
       <w:pPr>
@@ -1637,20 +2196,53 @@
           <w:sz w:val="24"/>
           <w:szCs w:val="24"/>
         </w:rPr>
-        <w:t xml:space="preserve"> I would rank myself as Beginner on this Learning Outcome,</w:t>
-      </w:r>
-      <w:r>
-        <w:rPr>
-          <w:sz w:val="24"/>
-          <w:szCs w:val="24"/>
-        </w:rPr>
-        <w:t xml:space="preserve"> needing to improve my ability to reflect on my skills and plan better for the future.</w:t>
-      </w:r>
-    </w:p>
-    <w:p/>
-    <w:p/>
-    <w:p/>
-    <w:p/>
+        <w:t xml:space="preserve"> I would rank myself as Beginner</w:t>
+      </w:r>
+      <w:r>
+        <w:rPr>
+          <w:sz w:val="24"/>
+          <w:szCs w:val="24"/>
+        </w:rPr>
+        <w:t xml:space="preserve"> or Proficient</w:t>
+      </w:r>
+      <w:r>
+        <w:rPr>
+          <w:sz w:val="24"/>
+          <w:szCs w:val="24"/>
+        </w:rPr>
+        <w:t xml:space="preserve"> on this Learning </w:t>
+      </w:r>
+      <w:proofErr w:type="gramStart"/>
+      <w:r>
+        <w:rPr>
+          <w:sz w:val="24"/>
+          <w:szCs w:val="24"/>
+        </w:rPr>
+        <w:t>Outcome,</w:t>
+      </w:r>
+      <w:r>
+        <w:rPr>
+          <w:sz w:val="24"/>
+          <w:szCs w:val="24"/>
+        </w:rPr>
+        <w:t xml:space="preserve"> </w:t>
+      </w:r>
+      <w:r>
+        <w:rPr>
+          <w:sz w:val="24"/>
+          <w:szCs w:val="24"/>
+        </w:rPr>
+        <w:t>because</w:t>
+      </w:r>
+      <w:proofErr w:type="gramEnd"/>
+      <w:r>
+        <w:rPr>
+          <w:sz w:val="24"/>
+          <w:szCs w:val="24"/>
+        </w:rPr>
+        <w:t xml:space="preserve"> I improved my self-reflecting skills and added the CV in this delivery.</w:t>
+      </w:r>
+    </w:p>
     <w:p>
       <w:pPr>
         <w:pStyle w:val="Heading1"/>
@@ -1757,6 +2349,50 @@
     <w:p>
       <w:pPr>
         <w:pStyle w:val="ListParagraph"/>
+        <w:numPr>
+          <w:ilvl w:val="1"/>
+          <w:numId w:val="3"/>
+        </w:numPr>
+        <w:rPr>
+          <w:b/>
+          <w:bCs/>
+          <w:sz w:val="26"/>
+          <w:szCs w:val="26"/>
+        </w:rPr>
+      </w:pPr>
+      <w:r>
+        <w:rPr>
+          <w:sz w:val="26"/>
+          <w:szCs w:val="26"/>
+        </w:rPr>
+        <w:t>Sprint 2 Delivery Presentation</w:t>
+      </w:r>
+    </w:p>
+    <w:p>
+      <w:pPr>
+        <w:pStyle w:val="ListParagraph"/>
+        <w:numPr>
+          <w:ilvl w:val="1"/>
+          <w:numId w:val="3"/>
+        </w:numPr>
+        <w:rPr>
+          <w:b/>
+          <w:bCs/>
+          <w:sz w:val="26"/>
+          <w:szCs w:val="26"/>
+        </w:rPr>
+      </w:pPr>
+      <w:r>
+        <w:rPr>
+          <w:sz w:val="26"/>
+          <w:szCs w:val="26"/>
+        </w:rPr>
+        <w:t>Sprint 3 Delivery Presentation</w:t>
+      </w:r>
+    </w:p>
+    <w:p>
+      <w:pPr>
+        <w:pStyle w:val="ListParagraph"/>
         <w:ind w:left="1440"/>
         <w:rPr>
           <w:b/>
@@ -1787,6 +2423,7 @@
           <w:sz w:val="26"/>
           <w:szCs w:val="26"/>
         </w:rPr>
+        <w:lastRenderedPageBreak/>
         <w:t>Individual</w:t>
       </w:r>
     </w:p>
@@ -1840,7 +2477,21 @@
           <w:sz w:val="24"/>
           <w:szCs w:val="24"/>
         </w:rPr>
-        <w:t xml:space="preserve"> I would rank myself as Proficient in this Learning Outcome because I believe my presentation skills are up to par and my communication with the stakeholders and my team is frequent and good. I would like to improve my presentation skills by talking </w:t>
+        <w:t xml:space="preserve"> I would rank myself as </w:t>
+      </w:r>
+      <w:r>
+        <w:rPr>
+          <w:sz w:val="24"/>
+          <w:szCs w:val="24"/>
+        </w:rPr>
+        <w:t>Advanced</w:t>
+      </w:r>
+      <w:r>
+        <w:rPr>
+          <w:sz w:val="24"/>
+          <w:szCs w:val="24"/>
+        </w:rPr>
+        <w:t xml:space="preserve"> in this Learning Outcome because I believe my presentation skills are up to par and my communication with the stakeholders and my team is frequent and good. I would like to improve my presentation skills by talking </w:t>
       </w:r>
       <w:r>
         <w:rPr>
@@ -1997,6 +2648,72 @@
         <w:t>Architecture Document</w:t>
       </w:r>
     </w:p>
+    <w:p>
+      <w:pPr>
+        <w:pStyle w:val="ListParagraph"/>
+        <w:numPr>
+          <w:ilvl w:val="1"/>
+          <w:numId w:val="3"/>
+        </w:numPr>
+        <w:rPr>
+          <w:b/>
+          <w:bCs/>
+          <w:sz w:val="26"/>
+          <w:szCs w:val="26"/>
+        </w:rPr>
+      </w:pPr>
+      <w:r>
+        <w:rPr>
+          <w:sz w:val="26"/>
+          <w:szCs w:val="26"/>
+        </w:rPr>
+        <w:t>API Gateway</w:t>
+      </w:r>
+    </w:p>
+    <w:p>
+      <w:pPr>
+        <w:pStyle w:val="ListParagraph"/>
+        <w:numPr>
+          <w:ilvl w:val="1"/>
+          <w:numId w:val="3"/>
+        </w:numPr>
+        <w:rPr>
+          <w:b/>
+          <w:bCs/>
+          <w:sz w:val="26"/>
+          <w:szCs w:val="26"/>
+        </w:rPr>
+      </w:pPr>
+      <w:r>
+        <w:rPr>
+          <w:sz w:val="26"/>
+          <w:szCs w:val="26"/>
+        </w:rPr>
+        <w:t>RabbitMQ Listener</w:t>
+      </w:r>
+    </w:p>
+    <w:p>
+      <w:pPr>
+        <w:pStyle w:val="ListParagraph"/>
+        <w:numPr>
+          <w:ilvl w:val="1"/>
+          <w:numId w:val="3"/>
+        </w:numPr>
+        <w:rPr>
+          <w:b/>
+          <w:bCs/>
+          <w:sz w:val="26"/>
+          <w:szCs w:val="26"/>
+        </w:rPr>
+      </w:pPr>
+      <w:r>
+        <w:rPr>
+          <w:sz w:val="26"/>
+          <w:szCs w:val="26"/>
+        </w:rPr>
+        <w:t>Eureka Microservices</w:t>
+      </w:r>
+    </w:p>
     <w:p/>
     <w:p>
       <w:pPr>
@@ -2019,15 +2736,7 @@
           <w:sz w:val="24"/>
           <w:szCs w:val="24"/>
         </w:rPr>
-        <w:t xml:space="preserve">I investigate and implement scalable enterprise architectures that support relevant quality attributes, consisting of independently running parts that communicate asynchronously using messaging, utilizing performance indicators for monitoring and validation of automatic scaling under realistic loads, choosing appropriate technologies and utilizing analysis and design techniques such as Event Storming, and communicating my architectural choices using industry standards to stakeholders and team </w:t>
-      </w:r>
-      <w:r>
-        <w:rPr>
-          <w:sz w:val="24"/>
-          <w:szCs w:val="24"/>
-        </w:rPr>
-        <w:lastRenderedPageBreak/>
-        <w:t>members, ensuring support from the development process and platform.</w:t>
+        <w:t>I investigate and implement scalable enterprise architectures that support relevant quality attributes, consisting of independently running parts that communicate asynchronously using messaging, utilizing performance indicators for monitoring and validation of automatic scaling under realistic loads, choosing appropriate technologies and utilizing analysis and design techniques such as Event Storming, and communicating my architectural choices using industry standards to stakeholders and team members, ensuring support from the development process and platform.</w:t>
       </w:r>
       <w:r>
         <w:rPr>
@@ -2037,6 +2746,9 @@
         <w:t xml:space="preserve"> I would rank myself as Beginner on this learning outcome because I believe I have a beginner’s insight of scalable enterprise architectures and design techniques, having designed a suitable architecture for both the group and individual projects.</w:t>
       </w:r>
     </w:p>
+    <w:p/>
+    <w:p/>
+    <w:p/>
     <w:p/>
     <w:p/>
     <w:p>
@@ -2078,6 +2790,28 @@
     </w:p>
     <w:p>
       <w:pPr>
+        <w:pStyle w:val="ListParagraph"/>
+        <w:numPr>
+          <w:ilvl w:val="1"/>
+          <w:numId w:val="3"/>
+        </w:numPr>
+        <w:rPr>
+          <w:b/>
+          <w:bCs/>
+          <w:sz w:val="26"/>
+          <w:szCs w:val="26"/>
+        </w:rPr>
+      </w:pPr>
+      <w:r>
+        <w:rPr>
+          <w:sz w:val="26"/>
+          <w:szCs w:val="26"/>
+        </w:rPr>
+        <w:t>VPS CD Pipeline</w:t>
+      </w:r>
+    </w:p>
+    <w:p>
+      <w:pPr>
         <w:rPr>
           <w:sz w:val="24"/>
           <w:szCs w:val="24"/>
@@ -2132,6 +2866,28 @@
     </w:p>
     <w:p>
       <w:pPr>
+        <w:pStyle w:val="ListParagraph"/>
+        <w:numPr>
+          <w:ilvl w:val="1"/>
+          <w:numId w:val="3"/>
+        </w:numPr>
+        <w:rPr>
+          <w:b/>
+          <w:bCs/>
+          <w:sz w:val="26"/>
+          <w:szCs w:val="26"/>
+        </w:rPr>
+      </w:pPr>
+      <w:r>
+        <w:rPr>
+          <w:sz w:val="26"/>
+          <w:szCs w:val="26"/>
+        </w:rPr>
+        <w:t>CI Pipeline Screenshot</w:t>
+      </w:r>
+    </w:p>
+    <w:p>
+      <w:pPr>
         <w:ind w:left="360"/>
       </w:pPr>
     </w:p>
@@ -2179,73 +2935,32 @@
           <w:sz w:val="24"/>
           <w:szCs w:val="24"/>
         </w:rPr>
-        <w:t xml:space="preserve"> I would rank myself as Orienting on this outcome due to the fact of the CI only being able to build so far. I would like to integrate testing and deployment into the pipeline to reach a Proficient level.</w:t>
-      </w:r>
-    </w:p>
-    <w:p>
-      <w:pPr>
-        <w:ind w:left="360"/>
-        <w:rPr>
-          <w:sz w:val="24"/>
-          <w:szCs w:val="24"/>
-        </w:rPr>
-      </w:pPr>
-    </w:p>
-    <w:p>
-      <w:pPr>
-        <w:ind w:left="360"/>
-        <w:rPr>
-          <w:sz w:val="24"/>
-          <w:szCs w:val="24"/>
-        </w:rPr>
-      </w:pPr>
-    </w:p>
-    <w:p>
-      <w:pPr>
-        <w:ind w:left="360"/>
-        <w:rPr>
-          <w:sz w:val="24"/>
-          <w:szCs w:val="24"/>
-        </w:rPr>
-      </w:pPr>
-    </w:p>
-    <w:p>
-      <w:pPr>
-        <w:ind w:left="360"/>
-        <w:rPr>
-          <w:sz w:val="24"/>
-          <w:szCs w:val="24"/>
-        </w:rPr>
-      </w:pPr>
-    </w:p>
-    <w:p>
-      <w:pPr>
-        <w:ind w:left="360"/>
-        <w:rPr>
-          <w:sz w:val="24"/>
-          <w:szCs w:val="24"/>
-        </w:rPr>
-      </w:pPr>
-    </w:p>
-    <w:p>
-      <w:pPr>
-        <w:ind w:left="360"/>
-        <w:rPr>
-          <w:sz w:val="24"/>
-          <w:szCs w:val="24"/>
-        </w:rPr>
-      </w:pPr>
-    </w:p>
-    <w:p>
-      <w:pPr>
-        <w:ind w:left="360"/>
-        <w:rPr>
-          <w:sz w:val="24"/>
-          <w:szCs w:val="24"/>
-        </w:rPr>
-      </w:pPr>
-    </w:p>
-    <w:p/>
+        <w:t xml:space="preserve"> I would rank myself as </w:t>
+      </w:r>
+      <w:r>
+        <w:rPr>
+          <w:sz w:val="24"/>
+          <w:szCs w:val="24"/>
+        </w:rPr>
+        <w:t xml:space="preserve">Beginner or Proficient </w:t>
+      </w:r>
+      <w:proofErr w:type="gramStart"/>
+      <w:r>
+        <w:rPr>
+          <w:sz w:val="24"/>
+          <w:szCs w:val="24"/>
+        </w:rPr>
+        <w:t>due to the fact that</w:t>
+      </w:r>
+      <w:proofErr w:type="gramEnd"/>
+      <w:r>
+        <w:rPr>
+          <w:sz w:val="24"/>
+          <w:szCs w:val="24"/>
+        </w:rPr>
+        <w:t xml:space="preserve"> I managed to create a CD pipeline that deploys to a GCP VM for my group project and successfully set up a reverse proxy that directs traffic from my client’s private VPS to this VM.</w:t>
+      </w:r>
+    </w:p>
     <w:p>
       <w:pPr>
         <w:pStyle w:val="Heading1"/>
@@ -2255,7 +2970,6 @@
         </w:numPr>
       </w:pPr>
       <w:r>
-        <w:lastRenderedPageBreak/>
         <w:t>Cloud Services</w:t>
       </w:r>
     </w:p>
@@ -2286,6 +3000,72 @@
     </w:p>
     <w:p>
       <w:pPr>
+        <w:pStyle w:val="ListParagraph"/>
+        <w:numPr>
+          <w:ilvl w:val="1"/>
+          <w:numId w:val="3"/>
+        </w:numPr>
+        <w:rPr>
+          <w:b/>
+          <w:bCs/>
+          <w:sz w:val="26"/>
+          <w:szCs w:val="26"/>
+        </w:rPr>
+      </w:pPr>
+      <w:r>
+        <w:rPr>
+          <w:sz w:val="26"/>
+          <w:szCs w:val="26"/>
+        </w:rPr>
+        <w:t>Hacked SQL Instance Evidence</w:t>
+      </w:r>
+    </w:p>
+    <w:p>
+      <w:pPr>
+        <w:pStyle w:val="ListParagraph"/>
+        <w:numPr>
+          <w:ilvl w:val="1"/>
+          <w:numId w:val="3"/>
+        </w:numPr>
+        <w:rPr>
+          <w:b/>
+          <w:bCs/>
+          <w:sz w:val="26"/>
+          <w:szCs w:val="26"/>
+        </w:rPr>
+      </w:pPr>
+      <w:r>
+        <w:rPr>
+          <w:sz w:val="26"/>
+          <w:szCs w:val="26"/>
+        </w:rPr>
+        <w:t>GCP VM (deployment environment)</w:t>
+      </w:r>
+    </w:p>
+    <w:p>
+      <w:pPr>
+        <w:pStyle w:val="ListParagraph"/>
+        <w:numPr>
+          <w:ilvl w:val="1"/>
+          <w:numId w:val="3"/>
+        </w:numPr>
+        <w:rPr>
+          <w:b/>
+          <w:bCs/>
+          <w:sz w:val="26"/>
+          <w:szCs w:val="26"/>
+        </w:rPr>
+      </w:pPr>
+      <w:r>
+        <w:rPr>
+          <w:sz w:val="26"/>
+          <w:szCs w:val="26"/>
+        </w:rPr>
+        <w:t>SQL Instance GCP</w:t>
+      </w:r>
+    </w:p>
+    <w:p>
+      <w:pPr>
         <w:rPr>
           <w:sz w:val="24"/>
           <w:szCs w:val="24"/>
@@ -2334,6 +3114,26 @@
           <w:szCs w:val="26"/>
         </w:rPr>
         <w:t>DevOps Document – Database Deployment and Kubernetes</w:t>
+      </w:r>
+    </w:p>
+    <w:p>
+      <w:pPr>
+        <w:pStyle w:val="ListParagraph"/>
+        <w:numPr>
+          <w:ilvl w:val="1"/>
+          <w:numId w:val="3"/>
+        </w:numPr>
+        <w:rPr>
+          <w:sz w:val="26"/>
+          <w:szCs w:val="26"/>
+        </w:rPr>
+      </w:pPr>
+      <w:r>
+        <w:rPr>
+          <w:sz w:val="26"/>
+          <w:szCs w:val="26"/>
+        </w:rPr>
+        <w:t>GCP Bucket code snippet</w:t>
       </w:r>
     </w:p>
     <w:p>
@@ -2492,6 +3292,46 @@
     </w:p>
     <w:p>
       <w:pPr>
+        <w:pStyle w:val="ListParagraph"/>
+        <w:numPr>
+          <w:ilvl w:val="1"/>
+          <w:numId w:val="3"/>
+        </w:numPr>
+        <w:rPr>
+          <w:sz w:val="26"/>
+          <w:szCs w:val="26"/>
+        </w:rPr>
+      </w:pPr>
+      <w:r>
+        <w:rPr>
+          <w:sz w:val="26"/>
+          <w:szCs w:val="26"/>
+        </w:rPr>
+        <w:t>Security Configuration</w:t>
+      </w:r>
+    </w:p>
+    <w:p>
+      <w:pPr>
+        <w:pStyle w:val="ListParagraph"/>
+        <w:numPr>
+          <w:ilvl w:val="1"/>
+          <w:numId w:val="3"/>
+        </w:numPr>
+        <w:rPr>
+          <w:sz w:val="26"/>
+          <w:szCs w:val="26"/>
+        </w:rPr>
+      </w:pPr>
+      <w:r>
+        <w:rPr>
+          <w:sz w:val="26"/>
+          <w:szCs w:val="26"/>
+        </w:rPr>
+        <w:t>API Gateway Auth filter</w:t>
+      </w:r>
+    </w:p>
+    <w:p>
+      <w:pPr>
         <w:ind w:left="360"/>
       </w:pPr>
     </w:p>
@@ -2516,22 +3356,28 @@
           <w:sz w:val="24"/>
           <w:szCs w:val="24"/>
         </w:rPr>
-        <w:t xml:space="preserve">I investigate common security risks, use best practices to prevent them in software development, and implement techniques like authentication and </w:t>
-      </w:r>
-      <w:r>
-        <w:rPr>
-          <w:sz w:val="24"/>
-          <w:szCs w:val="24"/>
-        </w:rPr>
-        <w:lastRenderedPageBreak/>
-        <w:t>authorization while also designing for and testing steps to mitigate breaches.</w:t>
-      </w:r>
-      <w:r>
-        <w:rPr>
-          <w:sz w:val="24"/>
-          <w:szCs w:val="24"/>
-        </w:rPr>
-        <w:t xml:space="preserve"> I would rank myself as Orienting at this. I would like to improve and learn about </w:t>
+        <w:t>I investigate common security risks, use best practices to prevent them in software development, and implement techniques like authentication and authorization while also designing for and testing steps to mitigate breaches</w:t>
+      </w:r>
+      <w:r>
+        <w:rPr>
+          <w:sz w:val="24"/>
+          <w:szCs w:val="24"/>
+        </w:rPr>
+        <w:t>.</w:t>
+      </w:r>
+      <w:r>
+        <w:rPr>
+          <w:sz w:val="24"/>
+          <w:szCs w:val="24"/>
+        </w:rPr>
+        <w:t xml:space="preserve"> I would like to </w:t>
+      </w:r>
+      <w:r>
+        <w:rPr>
+          <w:sz w:val="24"/>
+          <w:szCs w:val="24"/>
+        </w:rPr>
+        <w:t xml:space="preserve">rank myself as proficient because I successfully implemented authentication and authorization using JWT with OAuth2 resource server. I also added an </w:t>
       </w:r>
       <w:proofErr w:type="spellStart"/>
       <w:r>
@@ -2539,7 +3385,7 @@
           <w:sz w:val="24"/>
           <w:szCs w:val="24"/>
         </w:rPr>
-        <w:t>KeyCloak</w:t>
+        <w:t>AuthFilter</w:t>
       </w:r>
       <w:proofErr w:type="spellEnd"/>
       <w:r>
@@ -2547,9 +3393,11 @@
           <w:sz w:val="24"/>
           <w:szCs w:val="24"/>
         </w:rPr>
-        <w:t xml:space="preserve"> security, OAuth2 and secure encryption to achieve a higher score in this learning outcome.</w:t>
-      </w:r>
-    </w:p>
+        <w:t xml:space="preserve"> in the API Gateway so only secure requests go through. I have also configured Spring Security to allow role-based access to endpoints.</w:t>
+      </w:r>
+    </w:p>
+    <w:p/>
+    <w:p/>
     <w:p/>
     <w:p>
       <w:pPr>
@@ -2874,7 +3722,7 @@
 </file>
 
 <file path=word/numbering.xml><?xml version="1.0" encoding="utf-8"?>
-<w:numbering xmlns:wpc="http://schemas.microsoft.com/office/word/2010/wordprocessingCanvas" xmlns:cx="http://schemas.microsoft.com/office/drawing/2014/chartex" xmlns:cx1="http://schemas.microsoft.com/office/drawing/2015/9/8/chartex" xmlns:cx2="http://schemas.microsoft.com/office/drawing/2015/10/21/chartex" xmlns:cx3="http://schemas.microsoft.com/office/drawing/2016/5/9/chartex" xmlns:cx4="http://schemas.microsoft.com/office/drawing/2016/5/10/chartex" xmlns:cx5="http://schemas.microsoft.com/office/drawing/2016/5/11/chartex" xmlns:cx6="http://schemas.microsoft.com/office/drawing/2016/5/12/chartex" xmlns:cx7="http://schemas.microsoft.com/office/drawing/2016/5/13/chartex" xmlns:cx8="http://schemas.microsoft.com/office/drawing/2016/5/14/chartex" xmlns:mc="http://schemas.openxmlformats.org/markup-compatibility/2006" xmlns:aink="http://schemas.microsoft.com/office/drawing/2016/ink" xmlns:am3d="http://schemas.microsoft.com/office/drawing/2017/model3d" xmlns:o="urn:schemas-microsoft-com:office:office" xmlns:oel="http://schemas.microsoft.com/office/2019/extlst" xmlns:r="http://schemas.openxmlformats.org/officeDocument/2006/relationships" xmlns:m="http://schemas.openxmlformats.org/officeDocument/2006/math" xmlns:v="urn:schemas-microsoft-com:vml" xmlns:wp14="http://schemas.microsoft.com/office/word/2010/wordprocessingDrawing" xmlns:wp="http://schemas.openxmlformats.org/drawingml/2006/wordprocessingDrawing" xmlns:w10="urn:schemas-microsoft-com:office:word" xmlns:w="http://schemas.openxmlformats.org/wordprocessingml/2006/main" xmlns:w14="http://schemas.microsoft.com/office/word/2010/wordml" xmlns:w15="http://schemas.microsoft.com/office/word/2012/wordml" xmlns:w16cex="http://schemas.microsoft.com/office/word/2018/wordml/cex" xmlns:w16cid="http://schemas.microsoft.com/office/word/2016/wordml/cid" xmlns:w16="http://schemas.microsoft.com/office/word/2018/wordml" xmlns:w16sdtdh="http://schemas.microsoft.com/office/word/2020/wordml/sdtdatahash" xmlns:w16se="http://schemas.microsoft.com/office/word/2015/wordml/symex" xmlns:wpg="http://schemas.microsoft.com/office/word/2010/wordprocessingGroup" xmlns:wpi="http://schemas.microsoft.com/office/word/2010/wordprocessingInk" xmlns:wne="http://schemas.microsoft.com/office/word/2006/wordml" xmlns:wps="http://schemas.microsoft.com/office/word/2010/wordprocessingShape" mc:Ignorable="w14 w15 w16se w16cid w16 w16cex w16sdtdh wp14">
+<w:numbering xmlns:wpc="http://schemas.microsoft.com/office/word/2010/wordprocessingCanvas" xmlns:cx="http://schemas.microsoft.com/office/drawing/2014/chartex" xmlns:cx1="http://schemas.microsoft.com/office/drawing/2015/9/8/chartex" xmlns:cx2="http://schemas.microsoft.com/office/drawing/2015/10/21/chartex" xmlns:cx3="http://schemas.microsoft.com/office/drawing/2016/5/9/chartex" xmlns:cx4="http://schemas.microsoft.com/office/drawing/2016/5/10/chartex" xmlns:cx5="http://schemas.microsoft.com/office/drawing/2016/5/11/chartex" xmlns:cx6="http://schemas.microsoft.com/office/drawing/2016/5/12/chartex" xmlns:cx7="http://schemas.microsoft.com/office/drawing/2016/5/13/chartex" xmlns:cx8="http://schemas.microsoft.com/office/drawing/2016/5/14/chartex" xmlns:mc="http://schemas.openxmlformats.org/markup-compatibility/2006" xmlns:aink="http://schemas.microsoft.com/office/drawing/2016/ink" xmlns:am3d="http://schemas.microsoft.com/office/drawing/2017/model3d" xmlns:o="urn:schemas-microsoft-com:office:office" xmlns:oel="http://schemas.microsoft.com/office/2019/extlst" xmlns:r="http://schemas.openxmlformats.org/officeDocument/2006/relationships" xmlns:m="http://schemas.openxmlformats.org/officeDocument/2006/math" xmlns:v="urn:schemas-microsoft-com:vml" xmlns:wp14="http://schemas.microsoft.com/office/word/2010/wordprocessingDrawing" xmlns:wp="http://schemas.openxmlformats.org/drawingml/2006/wordprocessingDrawing" xmlns:w10="urn:schemas-microsoft-com:office:word" xmlns:w="http://schemas.openxmlformats.org/wordprocessingml/2006/main" xmlns:w14="http://schemas.microsoft.com/office/word/2010/wordml" xmlns:w15="http://schemas.microsoft.com/office/word/2012/wordml" xmlns:w16cex="http://schemas.microsoft.com/office/word/2018/wordml/cex" xmlns:w16cid="http://schemas.microsoft.com/office/word/2016/wordml/cid" xmlns:w16="http://schemas.microsoft.com/office/word/2018/wordml" xmlns:w16du="http://schemas.microsoft.com/office/word/2023/wordml/word16du" xmlns:w16sdtdh="http://schemas.microsoft.com/office/word/2020/wordml/sdtdatahash" xmlns:w16se="http://schemas.microsoft.com/office/word/2015/wordml/symex" xmlns:wpg="http://schemas.microsoft.com/office/word/2010/wordprocessingGroup" xmlns:wpi="http://schemas.microsoft.com/office/word/2010/wordprocessingInk" xmlns:wne="http://schemas.microsoft.com/office/word/2006/wordml" xmlns:wps="http://schemas.microsoft.com/office/word/2010/wordprocessingShape" mc:Ignorable="w14 w15 w16se w16cid w16 w16cex w16sdtdh wp14">
   <w:abstractNum w:abstractNumId="0" w15:restartNumberingAfterBreak="0">
     <w:nsid w:val="27680BF5"/>
     <w:multiLevelType w:val="hybridMultilevel"/>
@@ -3190,13 +4038,13 @@
       </w:rPr>
     </w:lvl>
   </w:abstractNum>
-  <w:num w:numId="1" w16cid:durableId="1343896020">
+  <w:num w:numId="1" w16cid:durableId="1070494302">
     <w:abstractNumId w:val="1"/>
   </w:num>
-  <w:num w:numId="2" w16cid:durableId="1692102589">
+  <w:num w:numId="2" w16cid:durableId="2007854790">
     <w:abstractNumId w:val="2"/>
   </w:num>
-  <w:num w:numId="3" w16cid:durableId="257257807">
+  <w:num w:numId="3" w16cid:durableId="436215687">
     <w:abstractNumId w:val="0"/>
   </w:num>
 </w:numbering>

</xml_diff>